<commit_message>
notes from Power ups
</commit_message>
<xml_diff>
--- a/Notes.docx
+++ b/Notes.docx
@@ -466,7 +466,6 @@
         <w:bidi/>
         <w:ind w:left="360"/>
         <w:rPr>
-          <w:rFonts w:hint="cs"/>
           <w:color w:val="000000"/>
           <w:sz w:val="27"/>
           <w:szCs w:val="27"/>
@@ -1798,11 +1797,9 @@
         </w:numPr>
         <w:bidi/>
         <w:rPr>
-          <w:rFonts w:hint="cs"/>
-          <w:color w:val="000000"/>
-          <w:sz w:val="27"/>
-          <w:szCs w:val="27"/>
-          <w:rtl/>
+          <w:color w:val="000000"/>
+          <w:sz w:val="27"/>
+          <w:szCs w:val="27"/>
           <w:lang w:bidi="fa-IR"/>
         </w:rPr>
       </w:pPr>
@@ -1857,6 +1854,152 @@
         </w:rPr>
         <w:t xml:space="preserve"> بدست میآید میتوان کد ها</w:t>
       </w:r>
+    </w:p>
+    <w:p>
+      <w:pPr>
+        <w:pStyle w:val="ListParagraph"/>
+        <w:numPr>
+          <w:ilvl w:val="0"/>
+          <w:numId w:val="1"/>
+        </w:numPr>
+        <w:bidi/>
+        <w:rPr>
+          <w:color w:val="000000"/>
+          <w:sz w:val="27"/>
+          <w:szCs w:val="27"/>
+          <w:lang w:bidi="fa-IR"/>
+        </w:rPr>
+      </w:pPr>
+      <w:r>
+        <w:rPr>
+          <w:rFonts w:hint="cs"/>
+          <w:color w:val="000000"/>
+          <w:sz w:val="27"/>
+          <w:szCs w:val="27"/>
+          <w:rtl/>
+          <w:lang w:bidi="fa-IR"/>
+        </w:rPr>
+        <w:t xml:space="preserve">متد </w:t>
+      </w:r>
+      <w:r>
+        <w:rPr>
+          <w:color w:val="000000"/>
+          <w:sz w:val="27"/>
+          <w:szCs w:val="27"/>
+          <w:lang w:bidi="fa-IR"/>
+        </w:rPr>
+        <w:t>Find</w:t>
+      </w:r>
+      <w:r>
+        <w:rPr>
+          <w:rFonts w:hint="cs"/>
+          <w:color w:val="000000"/>
+          <w:sz w:val="27"/>
+          <w:szCs w:val="27"/>
+          <w:rtl/>
+          <w:lang w:bidi="fa-IR"/>
+        </w:rPr>
+        <w:t xml:space="preserve"> را میتوان در هر آبجکتی صدا زد اما اگر میخواهی که فرزند یک شی خاصی را داشته باشی، باید بصورت زیر عمل کنی:</w:t>
+      </w:r>
+      <w:r>
+        <w:rPr>
+          <w:color w:val="000000"/>
+          <w:sz w:val="27"/>
+          <w:szCs w:val="27"/>
+          <w:rtl/>
+          <w:lang w:bidi="fa-IR"/>
+        </w:rPr>
+        <w:br/>
+      </w:r>
+      <w:r>
+        <w:rPr>
+          <w:color w:val="000000"/>
+          <w:sz w:val="27"/>
+          <w:szCs w:val="27"/>
+          <w:lang w:bidi="fa-IR"/>
+        </w:rPr>
+        <w:lastRenderedPageBreak/>
+        <w:t>game-Object-</w:t>
+      </w:r>
+      <w:proofErr w:type="spellStart"/>
+      <w:r>
+        <w:rPr>
+          <w:color w:val="000000"/>
+          <w:sz w:val="27"/>
+          <w:szCs w:val="27"/>
+          <w:lang w:bidi="fa-IR"/>
+        </w:rPr>
+        <w:t>Name.transform.Find</w:t>
+      </w:r>
+      <w:proofErr w:type="spellEnd"/>
+      <w:r>
+        <w:rPr>
+          <w:color w:val="000000"/>
+          <w:sz w:val="27"/>
+          <w:szCs w:val="27"/>
+          <w:lang w:bidi="fa-IR"/>
+        </w:rPr>
+        <w:t>(‘child-name’);</w:t>
+      </w:r>
+      <w:r>
+        <w:rPr>
+          <w:color w:val="000000"/>
+          <w:sz w:val="27"/>
+          <w:szCs w:val="27"/>
+          <w:lang w:bidi="fa-IR"/>
+        </w:rPr>
+        <w:br/>
+      </w:r>
+      <w:r>
+        <w:rPr>
+          <w:rFonts w:hint="cs"/>
+          <w:color w:val="000000"/>
+          <w:sz w:val="27"/>
+          <w:szCs w:val="27"/>
+          <w:rtl/>
+          <w:lang w:bidi="fa-IR"/>
+        </w:rPr>
+        <w:t xml:space="preserve">در واقع </w:t>
+      </w:r>
+      <w:proofErr w:type="spellStart"/>
+      <w:r>
+        <w:rPr>
+          <w:color w:val="000000"/>
+          <w:sz w:val="27"/>
+          <w:szCs w:val="27"/>
+          <w:lang w:bidi="fa-IR"/>
+        </w:rPr>
+        <w:t>GameObject.Find</w:t>
+      </w:r>
+      <w:proofErr w:type="spellEnd"/>
+      <w:r>
+        <w:rPr>
+          <w:rFonts w:hint="cs"/>
+          <w:color w:val="000000"/>
+          <w:sz w:val="27"/>
+          <w:szCs w:val="27"/>
+          <w:rtl/>
+          <w:lang w:bidi="fa-IR"/>
+        </w:rPr>
+        <w:t xml:space="preserve"> انگار تمامی فرزندان شی را بررسی میکند. اگر دو تا هم اسم بودن، نزدیک ترین را انتخاب میکند.</w:t>
+      </w:r>
+    </w:p>
+    <w:p>
+      <w:pPr>
+        <w:pStyle w:val="ListParagraph"/>
+        <w:numPr>
+          <w:ilvl w:val="0"/>
+          <w:numId w:val="1"/>
+        </w:numPr>
+        <w:bidi/>
+        <w:rPr>
+          <w:color w:val="000000"/>
+          <w:sz w:val="27"/>
+          <w:szCs w:val="27"/>
+          <w:rtl/>
+          <w:lang w:bidi="fa-IR"/>
+        </w:rPr>
+      </w:pPr>
     </w:p>
     <w:sectPr>
       <w:pgSz w:w="12240" w:h="15840"/>
@@ -2700,4 +2843,16 @@
     </a:ext>
   </a:extLst>
 </a:theme>
+</file>
+
+<file path=customXml/item1.xml><?xml version="1.0" encoding="utf-8"?>
+<b:Sources xmlns:b="http://schemas.openxmlformats.org/officeDocument/2006/bibliography" xmlns="http://schemas.openxmlformats.org/officeDocument/2006/bibliography" SelectedStyle="\APASixthEditionOfficeOnline.xsl" StyleName="APA" Version="6"/>
+</file>
+
+<file path=customXml/itemProps1.xml><?xml version="1.0" encoding="utf-8"?>
+<ds:datastoreItem xmlns:ds="http://schemas.openxmlformats.org/officeDocument/2006/customXml" ds:itemID="{11EA397D-3376-4DAD-B674-561BE0107C51}">
+  <ds:schemaRefs>
+    <ds:schemaRef ds:uri="http://schemas.openxmlformats.org/officeDocument/2006/bibliography"/>
+  </ds:schemaRefs>
+</ds:datastoreItem>
 </file>
</xml_diff>

<commit_message>
Fix Player Movement & Spawn Enemies After Palyer Death
</commit_message>
<xml_diff>
--- a/Notes.docx
+++ b/Notes.docx
@@ -2411,10 +2411,157 @@
           <w:color w:val="000000"/>
           <w:sz w:val="27"/>
           <w:szCs w:val="27"/>
-          <w:rtl/>
-          <w:lang w:bidi="fa-IR"/>
-        </w:rPr>
-      </w:pPr>
+          <w:lang w:bidi="fa-IR"/>
+        </w:rPr>
+      </w:pPr>
+      <w:r>
+        <w:rPr>
+          <w:color w:val="000000"/>
+          <w:sz w:val="27"/>
+          <w:szCs w:val="27"/>
+          <w:lang w:bidi="fa-IR"/>
+        </w:rPr>
+        <w:t xml:space="preserve"> </w:t>
+      </w:r>
+      <w:r>
+        <w:rPr>
+          <w:rFonts w:hint="cs"/>
+          <w:color w:val="000000"/>
+          <w:sz w:val="27"/>
+          <w:szCs w:val="27"/>
+          <w:rtl/>
+          <w:lang w:bidi="fa-IR"/>
+        </w:rPr>
+        <w:t xml:space="preserve">وقتی </w:t>
+      </w:r>
+      <w:r>
+        <w:rPr>
+          <w:color w:val="000000"/>
+          <w:sz w:val="27"/>
+          <w:szCs w:val="27"/>
+          <w:lang w:bidi="fa-IR"/>
+        </w:rPr>
+        <w:t>image</w:t>
+      </w:r>
+      <w:r>
+        <w:rPr>
+          <w:rFonts w:hint="cs"/>
+          <w:color w:val="000000"/>
+          <w:sz w:val="27"/>
+          <w:szCs w:val="27"/>
+          <w:rtl/>
+          <w:lang w:bidi="fa-IR"/>
+        </w:rPr>
+        <w:t xml:space="preserve"> اضافه میشود، باید گزینه ی </w:t>
+      </w:r>
+      <w:r>
+        <w:rPr>
+          <w:color w:val="000000"/>
+          <w:sz w:val="27"/>
+          <w:szCs w:val="27"/>
+          <w:lang w:bidi="fa-IR"/>
+        </w:rPr>
+        <w:t>Preserve Aspect</w:t>
+      </w:r>
+      <w:r>
+        <w:rPr>
+          <w:rFonts w:hint="cs"/>
+          <w:color w:val="000000"/>
+          <w:sz w:val="27"/>
+          <w:szCs w:val="27"/>
+          <w:rtl/>
+          <w:lang w:bidi="fa-IR"/>
+        </w:rPr>
+        <w:t xml:space="preserve"> در کامپوننت </w:t>
+      </w:r>
+      <w:r>
+        <w:rPr>
+          <w:color w:val="000000"/>
+          <w:sz w:val="27"/>
+          <w:szCs w:val="27"/>
+          <w:lang w:bidi="fa-IR"/>
+        </w:rPr>
+        <w:t>Image</w:t>
+      </w:r>
+      <w:r>
+        <w:rPr>
+          <w:rFonts w:hint="cs"/>
+          <w:color w:val="000000"/>
+          <w:sz w:val="27"/>
+          <w:szCs w:val="27"/>
+          <w:rtl/>
+          <w:lang w:bidi="fa-IR"/>
+        </w:rPr>
+        <w:t xml:space="preserve"> فعال شود تا با تغییر رزولوشن، تصویر بهم نریزد.</w:t>
+      </w:r>
+    </w:p>
+    <w:p>
+      <w:pPr>
+        <w:pStyle w:val="ListParagraph"/>
+        <w:numPr>
+          <w:ilvl w:val="0"/>
+          <w:numId w:val="1"/>
+        </w:numPr>
+        <w:bidi/>
+        <w:rPr>
+          <w:color w:val="000000"/>
+          <w:sz w:val="27"/>
+          <w:szCs w:val="27"/>
+          <w:rtl/>
+          <w:lang w:bidi="fa-IR"/>
+        </w:rPr>
+      </w:pPr>
+      <w:r>
+        <w:rPr>
+          <w:rFonts w:hint="cs"/>
+          <w:color w:val="000000"/>
+          <w:sz w:val="27"/>
+          <w:szCs w:val="27"/>
+          <w:rtl/>
+          <w:lang w:bidi="fa-IR"/>
+        </w:rPr>
+        <w:t xml:space="preserve"> بهتره برای شی هایی که تاثیری در بازی ندارند، بقیه ی شی ها را با استفاده از فیلد </w:t>
+      </w:r>
+      <w:r>
+        <w:rPr>
+          <w:color w:val="000000"/>
+          <w:sz w:val="27"/>
+          <w:szCs w:val="27"/>
+          <w:lang w:bidi="fa-IR"/>
+        </w:rPr>
+        <w:t>SerializedField</w:t>
+      </w:r>
+      <w:r>
+        <w:rPr>
+          <w:rFonts w:hint="cs"/>
+          <w:color w:val="000000"/>
+          <w:sz w:val="27"/>
+          <w:szCs w:val="27"/>
+          <w:rtl/>
+          <w:lang w:bidi="fa-IR"/>
+        </w:rPr>
+        <w:t xml:space="preserve"> بگیرند .(مثل </w:t>
+      </w:r>
+      <w:r>
+        <w:rPr>
+          <w:color w:val="000000"/>
+          <w:sz w:val="27"/>
+          <w:szCs w:val="27"/>
+          <w:lang w:bidi="fa-IR"/>
+        </w:rPr>
+        <w:t>UI_Manager</w:t>
+      </w:r>
+      <w:r>
+        <w:rPr>
+          <w:rFonts w:hint="cs"/>
+          <w:color w:val="000000"/>
+          <w:sz w:val="27"/>
+          <w:szCs w:val="27"/>
+          <w:rtl/>
+          <w:lang w:bidi="fa-IR"/>
+        </w:rPr>
+        <w:t>)</w:t>
+      </w:r>
     </w:p>
     <w:sectPr>
       <w:pgSz w:w="12240" w:h="15840"/>

</xml_diff>